<commit_message>
Added pdf converter. Included esig
</commit_message>
<xml_diff>
--- a/templates/cert-of-work-accomplishment_template.docx
+++ b/templates/cert-of-work-accomplishment_template.docx
@@ -472,32 +472,6 @@
     </w:p>
     <w:p>
       <w:pPr>
-        <w:spacing w:after="240"/>
-        <w:rPr>
-          <w:sz w:val="24"/>
-          <w:szCs w:val="24"/>
-          <w:lang w:val="en-PH" w:eastAsia="en-PH"/>
-        </w:rPr>
-      </w:pPr>
-      <w:r>
-        <w:rPr>
-          <w:sz w:val="24"/>
-          <w:szCs w:val="24"/>
-          <w:lang w:val="en-PH" w:eastAsia="en-PH"/>
-        </w:rPr>
-        <w:br/>
-      </w:r>
-      <w:r>
-        <w:rPr>
-          <w:sz w:val="24"/>
-          <w:szCs w:val="24"/>
-          <w:lang w:val="en-PH" w:eastAsia="en-PH"/>
-        </w:rPr>
-        <w:br/>
-      </w:r>
-    </w:p>
-    <w:p>
-      <w:pPr>
         <w:widowControl w:val="0"/>
         <w:pBdr>
           <w:top w:val="nil"/>
@@ -509,6 +483,69 @@
         <w:spacing w:before="90"/>
         <w:ind w:left="4421"/>
         <w:rPr>
+          <w:color w:val="000000" w:themeColor="text1"/>
+          <w:sz w:val="24"/>
+          <w:szCs w:val="24"/>
+        </w:rPr>
+      </w:pPr>
+      <w:r>
+        <w:rPr>
+          <w:color w:val="000000" w:themeColor="text1"/>
+          <w:sz w:val="24"/>
+          <w:szCs w:val="24"/>
+        </w:rPr>
+        <w:t xml:space="preserve">             </w:t>
+      </w:r>
+      <w:r>
+        <w:rPr>
+          <w:color w:val="000000" w:themeColor="text1"/>
+          <w:sz w:val="24"/>
+          <w:szCs w:val="24"/>
+        </w:rPr>
+        <w:t xml:space="preserve">      </w:t>
+      </w:r>
+      <w:proofErr w:type="gramStart"/>
+      <w:r>
+        <w:rPr>
+          <w:color w:val="000000" w:themeColor="text1"/>
+          <w:sz w:val="24"/>
+          <w:szCs w:val="24"/>
+        </w:rPr>
+        <w:t xml:space="preserve">{{ </w:t>
+      </w:r>
+      <w:proofErr w:type="spellStart"/>
+      <w:r>
+        <w:rPr>
+          <w:color w:val="000000" w:themeColor="text1"/>
+          <w:sz w:val="24"/>
+          <w:szCs w:val="24"/>
+        </w:rPr>
+        <w:t>esig</w:t>
+      </w:r>
+      <w:proofErr w:type="spellEnd"/>
+      <w:proofErr w:type="gramEnd"/>
+      <w:r>
+        <w:rPr>
+          <w:color w:val="000000" w:themeColor="text1"/>
+          <w:sz w:val="24"/>
+          <w:szCs w:val="24"/>
+        </w:rPr>
+        <w:t xml:space="preserve"> }}</w:t>
+      </w:r>
+    </w:p>
+    <w:p>
+      <w:pPr>
+        <w:widowControl w:val="0"/>
+        <w:pBdr>
+          <w:top w:val="nil"/>
+          <w:left w:val="nil"/>
+          <w:bottom w:val="nil"/>
+          <w:right w:val="nil"/>
+          <w:between w:val="nil"/>
+        </w:pBdr>
+        <w:spacing w:before="90"/>
+        <w:ind w:left="4421"/>
+        <w:rPr>
           <w:color w:val="000000"/>
           <w:sz w:val="24"/>
           <w:szCs w:val="24"/>
@@ -520,15 +557,8 @@
           <w:sz w:val="24"/>
           <w:szCs w:val="24"/>
         </w:rPr>
-        <w:t xml:space="preserve">             </w:t>
-      </w:r>
-      <w:r>
-        <w:rPr>
-          <w:color w:val="000000" w:themeColor="text1"/>
-          <w:sz w:val="24"/>
-          <w:szCs w:val="24"/>
-        </w:rPr>
-        <w:t xml:space="preserve">      </w:t>
+        <w:tab/>
+        <w:t xml:space="preserve">         </w:t>
       </w:r>
       <w:proofErr w:type="gramStart"/>
       <w:r>
@@ -595,11 +625,6 @@
       <w:r>
         <w:br/>
       </w:r>
-    </w:p>
-    <w:p>
-      <w:pPr>
-        <w:spacing w:after="240"/>
-      </w:pPr>
     </w:p>
     <w:p>
       <w:pPr>

</xml_diff>